<commit_message>
Cheatsheet update to switch movies out and replace with genealogy
</commit_message>
<xml_diff>
--- a/pages/documentation/3-querying-with-graql/graql-cheatsheet.docx
+++ b/pages/documentation/3-querying-with-graql/graql-cheatsheet.docx
@@ -6,24 +6,79 @@
       <w:pPr>
         <w:pStyle w:val="Title"/>
       </w:pPr>
-      <w:r>
-        <w:t>Graql Cheatsheet</w:t>
-      </w:r>
+      <w:proofErr w:type="spellStart"/>
+      <w:r>
+        <w:t>Graql</w:t>
+      </w:r>
+      <w:proofErr w:type="spellEnd"/>
+      <w:r>
+        <w:t xml:space="preserve"> </w:t>
+      </w:r>
+      <w:proofErr w:type="spellStart"/>
+      <w:r>
+        <w:t>Cheatsheet</w:t>
+      </w:r>
+      <w:proofErr w:type="spellEnd"/>
     </w:p>
     <w:p>
       <w:r>
         <w:t xml:space="preserve">This </w:t>
       </w:r>
+      <w:proofErr w:type="spellStart"/>
       <w:r>
         <w:t>cheatsheet</w:t>
       </w:r>
-      <w:r>
-        <w:t xml:space="preserve"> is a quick reference guide for those already familiar with Graql. For further information and additional documentation, pleas</w:t>
-      </w:r>
-      <w:r>
-        <w:t>e see the Graql section on our developer portal [QUICK LINK]</w:t>
-      </w:r>
-      <w:r>
+      <w:proofErr w:type="spellEnd"/>
+      <w:r>
+        <w:t xml:space="preserve"> is a quick reference guide for those already familiar with </w:t>
+      </w:r>
+      <w:proofErr w:type="spellStart"/>
+      <w:r>
+        <w:t>Graql</w:t>
+      </w:r>
+      <w:proofErr w:type="spellEnd"/>
+      <w:r>
+        <w:t>. For further information and additional documentation, pleas</w:t>
+      </w:r>
+      <w:r>
+        <w:t xml:space="preserve">e see the </w:t>
+      </w:r>
+      <w:proofErr w:type="spellStart"/>
+      <w:r>
+        <w:t>Graql</w:t>
+      </w:r>
+      <w:proofErr w:type="spellEnd"/>
+      <w:r>
+        <w:t xml:space="preserve"> section on our developer portal</w:t>
+      </w:r>
+      <w:r>
+        <w:t xml:space="preserve"> at</w:t>
+      </w:r>
+      <w:r>
+        <w:t xml:space="preserve"> </w:t>
+      </w:r>
+      <w:hyperlink r:id="rId4" w:history="1">
+        <w:r>
+          <w:rPr>
+            <w:rStyle w:val="Heading2Char"/>
+            <w:sz w:val="24"/>
+          </w:rPr>
+          <w:t>tinyurl.com/</w:t>
+        </w:r>
+        <w:proofErr w:type="spellStart"/>
+        <w:r>
+          <w:rPr>
+            <w:rStyle w:val="Heading2Char"/>
+            <w:sz w:val="24"/>
+          </w:rPr>
+          <w:t>graqldocs</w:t>
+        </w:r>
+        <w:proofErr w:type="spellEnd"/>
+      </w:hyperlink>
+      <w:r>
+        <w:rPr>
+          <w:bCs/>
+        </w:rPr>
         <w:t>.</w:t>
       </w:r>
     </w:p>
@@ -62,6 +117,8 @@
       <w:r>
         <w:t>Queries</w:t>
       </w:r>
+      <w:bookmarkStart w:id="0" w:name="_GoBack"/>
+      <w:bookmarkEnd w:id="0"/>
     </w:p>
     <w:p>
       <w:pPr>
@@ -154,9 +211,24 @@
         <w:pStyle w:val="code"/>
       </w:pPr>
       <w:r>
-        <w:t>match $x isa movie;</w:t>
-      </w:r>
-    </w:p>
+        <w:t xml:space="preserve">match $x </w:t>
+      </w:r>
+      <w:proofErr w:type="spellStart"/>
+      <w:r>
+        <w:t>isa</w:t>
+      </w:r>
+      <w:proofErr w:type="spellEnd"/>
+      <w:r>
+        <w:t xml:space="preserve"> </w:t>
+      </w:r>
+      <w:r>
+        <w:t>person</w:t>
+      </w:r>
+      <w:r>
+        <w:t>;</w:t>
+      </w:r>
+    </w:p>
+    <w:p/>
     <w:p>
       <w:pPr>
         <w:pStyle w:val="code"/>
@@ -165,7 +237,7 @@
         <w:t xml:space="preserve"># </w:t>
       </w:r>
       <w:r>
-        <w:t>Match several patterns together.</w:t>
+        <w:t>Match several patterns together</w:t>
       </w:r>
     </w:p>
     <w:p>
@@ -176,19 +248,41 @@
         <w:t xml:space="preserve">match </w:t>
       </w:r>
       <w:r>
-        <w:t xml:space="preserve">$x isa movie, </w:t>
+        <w:t xml:space="preserve">$x </w:t>
+      </w:r>
+      <w:proofErr w:type="spellStart"/>
+      <w:r>
+        <w:t>isa</w:t>
+      </w:r>
+      <w:proofErr w:type="spellEnd"/>
+      <w:r>
+        <w:t xml:space="preserve"> </w:t>
+      </w:r>
+      <w:r>
+        <w:t>person</w:t>
+      </w:r>
+      <w:r>
+        <w:t xml:space="preserve">, </w:t>
       </w:r>
       <w:r>
         <w:t>has</w:t>
       </w:r>
       <w:r>
-        <w:t xml:space="preserve"> title "Titanic";</w:t>
-      </w:r>
-      <w:r>
         <w:t xml:space="preserve"> </w:t>
       </w:r>
-      <w:r>
-        <w:t>(actor: $a, $x);</w:t>
+      <w:proofErr w:type="spellStart"/>
+      <w:r>
+        <w:t>firstname</w:t>
+      </w:r>
+      <w:proofErr w:type="spellEnd"/>
+      <w:r>
+        <w:t xml:space="preserve"> "</w:t>
+      </w:r>
+      <w:r>
+        <w:t>John</w:t>
+      </w:r>
+      <w:r>
+        <w:t>";</w:t>
       </w:r>
     </w:p>
     <w:p/>
@@ -205,14 +299,6 @@
         <w:pStyle w:val="code"/>
       </w:pPr>
       <w:r>
-        <w:t>match $m isa movie; (actor: $a1, $m); (actor: $a2, $m);</w:t>
-      </w:r>
-    </w:p>
-    <w:p>
-      <w:pPr>
-        <w:pStyle w:val="code"/>
-      </w:pPr>
-      <w:r>
         <w:t xml:space="preserve"># </w:t>
       </w:r>
       <w:r>
@@ -225,23 +311,100 @@
     <w:p>
       <w:pPr>
         <w:pStyle w:val="code"/>
-      </w:pPr>
-      <w:r>
-        <w:t xml:space="preserve">select $a1, $a2; </w:t>
-      </w:r>
-    </w:p>
-    <w:p>
-      <w:pPr>
-        <w:pStyle w:val="code"/>
-      </w:pPr>
-    </w:p>
-    <w:p>
-      <w:pPr>
-        <w:pStyle w:val="code"/>
-      </w:pPr>
-      <w:r>
-        <w:t xml:space="preserve">match (director: $x, $y); </w:t>
-      </w:r>
+        <w:rPr>
+          <w:sz w:val="20"/>
+          <w:szCs w:val="20"/>
+        </w:rPr>
+      </w:pPr>
+      <w:r>
+        <w:rPr>
+          <w:sz w:val="20"/>
+          <w:szCs w:val="20"/>
+        </w:rPr>
+        <w:t>match $</w:t>
+      </w:r>
+      <w:r>
+        <w:rPr>
+          <w:sz w:val="20"/>
+          <w:szCs w:val="20"/>
+        </w:rPr>
+        <w:t>x</w:t>
+      </w:r>
+      <w:r>
+        <w:rPr>
+          <w:sz w:val="20"/>
+          <w:szCs w:val="20"/>
+        </w:rPr>
+        <w:t xml:space="preserve"> </w:t>
+      </w:r>
+      <w:proofErr w:type="spellStart"/>
+      <w:r>
+        <w:rPr>
+          <w:sz w:val="20"/>
+          <w:szCs w:val="20"/>
+        </w:rPr>
+        <w:t>isa</w:t>
+      </w:r>
+      <w:proofErr w:type="spellEnd"/>
+      <w:r>
+        <w:rPr>
+          <w:sz w:val="20"/>
+          <w:szCs w:val="20"/>
+        </w:rPr>
+        <w:t xml:space="preserve"> </w:t>
+      </w:r>
+      <w:r>
+        <w:rPr>
+          <w:sz w:val="20"/>
+          <w:szCs w:val="20"/>
+        </w:rPr>
+        <w:t xml:space="preserve">person, has </w:t>
+      </w:r>
+      <w:proofErr w:type="spellStart"/>
+      <w:r>
+        <w:rPr>
+          <w:sz w:val="20"/>
+          <w:szCs w:val="20"/>
+        </w:rPr>
+        <w:t>firstname</w:t>
+      </w:r>
+      <w:proofErr w:type="spellEnd"/>
+      <w:r>
+        <w:rPr>
+          <w:sz w:val="20"/>
+          <w:szCs w:val="20"/>
+        </w:rPr>
+        <w:t xml:space="preserve"> $f, has surname $s</w:t>
+      </w:r>
+      <w:r>
+        <w:rPr>
+          <w:sz w:val="20"/>
+          <w:szCs w:val="20"/>
+        </w:rPr>
+        <w:t>;</w:t>
+      </w:r>
+    </w:p>
+    <w:p>
+      <w:pPr>
+        <w:pStyle w:val="code"/>
+      </w:pPr>
+      <w:r>
+        <w:t>select $f</w:t>
+      </w:r>
+      <w:r>
+        <w:t>, $</w:t>
+      </w:r>
+      <w:r>
+        <w:t>s</w:t>
+      </w:r>
+      <w:r>
+        <w:t xml:space="preserve">; </w:t>
+      </w:r>
+    </w:p>
+    <w:p>
+      <w:pPr>
+        <w:pStyle w:val="code"/>
+      </w:pPr>
     </w:p>
     <w:p>
       <w:pPr>
@@ -254,683 +417,1191 @@
         <w:t>S</w:t>
       </w:r>
       <w:r>
-        <w:t>kip some results in a query</w:t>
-      </w:r>
-      <w:r>
-        <w:t xml:space="preserve"> &amp; limit the number returned.</w:t>
-      </w:r>
-    </w:p>
-    <w:p>
-      <w:pPr>
-        <w:pStyle w:val="code"/>
-      </w:pPr>
-      <w:r>
-        <w:t>limit 10;</w:t>
+        <w:t xml:space="preserve">kip some results </w:t>
+      </w:r>
+      <w:r>
+        <w:t>&amp; limit the number returned</w:t>
+      </w:r>
+    </w:p>
+    <w:p>
+      <w:pPr>
+        <w:pStyle w:val="code"/>
+      </w:pPr>
+      <w:r>
+        <w:t xml:space="preserve">match $x </w:t>
+      </w:r>
+      <w:proofErr w:type="spellStart"/>
+      <w:r>
+        <w:t>isa</w:t>
+      </w:r>
+      <w:proofErr w:type="spellEnd"/>
+      <w:r>
+        <w:t xml:space="preserve"> person, has identifier $id; </w:t>
+      </w:r>
+    </w:p>
+    <w:p>
+      <w:pPr>
+        <w:pStyle w:val="code"/>
+      </w:pPr>
+      <w:r>
+        <w:t>limit 10; offset 5;</w:t>
+      </w:r>
+    </w:p>
+    <w:p>
+      <w:pPr>
+        <w:pStyle w:val="code"/>
+      </w:pPr>
+    </w:p>
+    <w:p>
+      <w:pPr>
+        <w:pStyle w:val="code"/>
+      </w:pPr>
+      <w:r>
+        <w:t xml:space="preserve"># </w:t>
+      </w:r>
+      <w:r>
+        <w:t>De-d</w:t>
+      </w:r>
+      <w:r>
+        <w:t>uplicate the results of a query</w:t>
+      </w:r>
+    </w:p>
+    <w:p>
+      <w:pPr>
+        <w:pStyle w:val="code"/>
+      </w:pPr>
+      <w:r>
+        <w:t xml:space="preserve">match $x </w:t>
+      </w:r>
+      <w:proofErr w:type="spellStart"/>
+      <w:r>
+        <w:t>isa</w:t>
+      </w:r>
+      <w:proofErr w:type="spellEnd"/>
+      <w:r>
+        <w:t xml:space="preserve"> person, has </w:t>
+      </w:r>
+      <w:proofErr w:type="spellStart"/>
+      <w:r>
+        <w:t>firstname</w:t>
+      </w:r>
+      <w:proofErr w:type="spellEnd"/>
+      <w:r>
+        <w:t xml:space="preserve"> $y; select $y; </w:t>
+      </w:r>
+    </w:p>
+    <w:p>
+      <w:pPr>
+        <w:pStyle w:val="code"/>
+      </w:pPr>
+      <w:r>
+        <w:lastRenderedPageBreak/>
+        <w:t>distinct;</w:t>
+      </w:r>
+    </w:p>
+    <w:p/>
+    <w:p>
+      <w:pPr>
+        <w:pStyle w:val="code"/>
+      </w:pPr>
+      <w:r>
+        <w:t xml:space="preserve"># Order by variable [ </w:t>
+      </w:r>
+      <w:proofErr w:type="spellStart"/>
+      <w:r>
+        <w:t>asc</w:t>
+      </w:r>
+      <w:proofErr w:type="spellEnd"/>
+      <w:r>
+        <w:t xml:space="preserve"> | </w:t>
+      </w:r>
+      <w:proofErr w:type="spellStart"/>
+      <w:proofErr w:type="gramStart"/>
+      <w:r>
+        <w:t>desc</w:t>
+      </w:r>
+      <w:proofErr w:type="spellEnd"/>
+      <w:r>
+        <w:t xml:space="preserve"> ]</w:t>
+      </w:r>
+      <w:proofErr w:type="gramEnd"/>
+    </w:p>
+    <w:p>
+      <w:pPr>
+        <w:pStyle w:val="code"/>
+      </w:pPr>
+      <w:r>
+        <w:t xml:space="preserve">match $x </w:t>
+      </w:r>
+      <w:proofErr w:type="spellStart"/>
+      <w:r>
+        <w:t>isa</w:t>
+      </w:r>
+      <w:proofErr w:type="spellEnd"/>
+      <w:r>
+        <w:t xml:space="preserve"> person, has </w:t>
+      </w:r>
+      <w:r>
+        <w:t>sur</w:t>
+      </w:r>
+      <w:r>
+        <w:t xml:space="preserve">name $n; </w:t>
+      </w:r>
+    </w:p>
+    <w:p>
+      <w:pPr>
+        <w:pStyle w:val="code"/>
+      </w:pPr>
+      <w:r>
+        <w:t xml:space="preserve">order by $n </w:t>
+      </w:r>
+      <w:proofErr w:type="spellStart"/>
+      <w:r>
+        <w:t>desc</w:t>
+      </w:r>
+      <w:proofErr w:type="spellEnd"/>
+      <w:r>
+        <w:t>;</w:t>
+      </w:r>
+    </w:p>
+    <w:p>
+      <w:pPr>
+        <w:pStyle w:val="Heading2"/>
+        <w:rPr>
+          <w:rFonts w:ascii="Courier New" w:hAnsi="Courier New" w:cs="Courier New"/>
+        </w:rPr>
+      </w:pPr>
+      <w:r>
+        <w:rPr>
+          <w:rFonts w:ascii="Courier New" w:hAnsi="Courier New" w:cs="Courier New"/>
+        </w:rPr>
+        <w:t>ask</w:t>
+      </w:r>
+    </w:p>
+    <w:p>
+      <w:r>
+        <w:t xml:space="preserve">An </w:t>
+      </w:r>
+      <w:r>
+        <w:rPr>
+          <w:rFonts w:ascii="Courier New" w:hAnsi="Courier New" w:cs="Courier New"/>
+        </w:rPr>
+        <w:t>ask</w:t>
+      </w:r>
+      <w:r>
+        <w:t xml:space="preserve"> query will return whether the given match query has any results.</w:t>
+      </w:r>
+    </w:p>
+    <w:p>
+      <w:pPr>
+        <w:rPr>
+          <w:rFonts w:ascii="Courier New" w:hAnsi="Courier New" w:cs="Courier New"/>
+          <w:b/>
+        </w:rPr>
+      </w:pPr>
+    </w:p>
+    <w:p>
+      <w:pPr>
+        <w:rPr>
+          <w:rFonts w:ascii="Courier New" w:hAnsi="Courier New" w:cs="Courier New"/>
+          <w:b/>
+        </w:rPr>
+      </w:pPr>
+      <w:r>
+        <w:rPr>
+          <w:rFonts w:ascii="Courier New" w:hAnsi="Courier New" w:cs="Courier New"/>
+          <w:b/>
+        </w:rPr>
+        <w:t>[match] ask</w:t>
+      </w:r>
+    </w:p>
+    <w:p>
+      <w:pPr>
+        <w:pStyle w:val="code"/>
+      </w:pPr>
+      <w:r>
+        <w:t xml:space="preserve">match $x </w:t>
+      </w:r>
+      <w:proofErr w:type="spellStart"/>
+      <w:r>
+        <w:t>isa</w:t>
+      </w:r>
+      <w:proofErr w:type="spellEnd"/>
+      <w:r>
+        <w:t xml:space="preserve"> pe</w:t>
+      </w:r>
+      <w:r>
+        <w:t>rson, has name 'James Cameron'</w:t>
+      </w:r>
+      <w:r>
+        <w:t>;</w:t>
+      </w:r>
+    </w:p>
+    <w:p>
+      <w:pPr>
+        <w:pStyle w:val="code"/>
+      </w:pPr>
+      <w:r>
+        <w:t>ask;</w:t>
+      </w:r>
+    </w:p>
+    <w:p>
+      <w:pPr>
+        <w:pStyle w:val="Heading2"/>
+        <w:rPr>
+          <w:rFonts w:ascii="Courier New" w:hAnsi="Courier New" w:cs="Courier New"/>
+        </w:rPr>
+      </w:pPr>
+      <w:r>
+        <w:rPr>
+          <w:rFonts w:ascii="Courier New" w:hAnsi="Courier New" w:cs="Courier New"/>
+        </w:rPr>
+        <w:t>insert</w:t>
+      </w:r>
+    </w:p>
+    <w:p>
+      <w:r>
+        <w:t>An insert query will insert the specified variable patterns into the graph.</w:t>
+      </w:r>
+    </w:p>
+    <w:p>
+      <w:pPr>
+        <w:rPr>
+          <w:rFonts w:ascii="Courier New" w:hAnsi="Courier New" w:cs="Courier New"/>
+          <w:b/>
+        </w:rPr>
+      </w:pPr>
+    </w:p>
+    <w:p>
+      <w:pPr>
+        <w:rPr>
+          <w:rFonts w:ascii="Courier New" w:hAnsi="Courier New" w:cs="Courier New"/>
+          <w:b/>
+        </w:rPr>
+      </w:pPr>
+      <w:r>
+        <w:rPr>
+          <w:rFonts w:ascii="Courier New" w:hAnsi="Courier New" w:cs="Courier New"/>
+          <w:b/>
+        </w:rPr>
+        <w:t xml:space="preserve">insert [ </w:t>
+      </w:r>
+      <w:proofErr w:type="gramStart"/>
+      <w:r>
+        <w:rPr>
+          <w:rFonts w:ascii="Courier New" w:hAnsi="Courier New" w:cs="Courier New"/>
+          <w:b/>
+        </w:rPr>
+        <w:t>pattern ;</w:t>
+      </w:r>
+      <w:proofErr w:type="gramEnd"/>
+      <w:r>
+        <w:rPr>
+          <w:rFonts w:ascii="Courier New" w:hAnsi="Courier New" w:cs="Courier New"/>
+          <w:b/>
+        </w:rPr>
+        <w:t xml:space="preserve"> ... ]</w:t>
+      </w:r>
+    </w:p>
+    <w:p>
+      <w:pPr>
+        <w:pStyle w:val="code"/>
+      </w:pPr>
+      <w:r>
+        <w:t xml:space="preserve">insert has identifier "Titus Groan" </w:t>
+      </w:r>
+      <w:proofErr w:type="spellStart"/>
+      <w:r>
+        <w:t>isa</w:t>
+      </w:r>
+      <w:proofErr w:type="spellEnd"/>
+      <w:r>
+        <w:t xml:space="preserve"> person;</w:t>
+      </w:r>
+    </w:p>
+    <w:p/>
+    <w:p>
+      <w:r>
+        <w:t>If a match query is provided, the query will insert the given variable patterns for every result of the match query.</w:t>
+      </w:r>
+    </w:p>
+    <w:p>
+      <w:pPr>
+        <w:pStyle w:val="code"/>
+      </w:pPr>
+      <w:r>
+        <w:t>match $p has identifier "</w:t>
+      </w:r>
+      <w:r>
+        <w:t>Minnie</w:t>
       </w:r>
       <w:r>
         <w:t xml:space="preserve"> </w:t>
       </w:r>
       <w:r>
-        <w:t>offset 20;</w:t>
+        <w:t>Downs</w:t>
+      </w:r>
+      <w:r>
+        <w:t xml:space="preserve">"; </w:t>
+      </w:r>
+    </w:p>
+    <w:p>
+      <w:pPr>
+        <w:pStyle w:val="code"/>
+      </w:pPr>
+      <w:r>
+        <w:t xml:space="preserve">insert $p has </w:t>
+      </w:r>
+      <w:proofErr w:type="spellStart"/>
+      <w:r>
+        <w:t>middlename</w:t>
+      </w:r>
+      <w:proofErr w:type="spellEnd"/>
+      <w:r>
+        <w:t xml:space="preserve"> "Mathilda"; </w:t>
+      </w:r>
+    </w:p>
+    <w:p>
+      <w:pPr>
+        <w:pStyle w:val="code"/>
+        <w:rPr>
+          <w:rFonts w:ascii="Geogrotesque" w:hAnsi="Geogrotesque" w:cstheme="minorBidi"/>
+          <w:color w:val="auto"/>
+        </w:rPr>
+      </w:pPr>
+    </w:p>
+    <w:p>
+      <w:pPr>
+        <w:pStyle w:val="code"/>
+      </w:pPr>
+      <w:r>
+        <w:t>match</w:t>
       </w:r>
       <w:r>
         <w:t xml:space="preserve"> </w:t>
       </w:r>
-    </w:p>
-    <w:p>
-      <w:pPr>
-        <w:pStyle w:val="code"/>
-      </w:pPr>
-      <w:r>
-        <w:t>match $m isa movie, has title 'Dr. Strangelove'; (actor: $a, $m);</w:t>
-      </w:r>
-    </w:p>
-    <w:p>
-      <w:pPr>
-        <w:pStyle w:val="code"/>
-      </w:pPr>
-      <w:r>
+      <w:r>
+        <w:t>$b has name "Tim Burton";</w:t>
+      </w:r>
+    </w:p>
+    <w:p>
+      <w:pPr>
+        <w:pStyle w:val="code"/>
+      </w:pPr>
+      <w:r>
+        <w:t xml:space="preserve">$m </w:t>
+      </w:r>
+      <w:proofErr w:type="spellStart"/>
+      <w:r>
+        <w:t>isa</w:t>
+      </w:r>
+      <w:proofErr w:type="spellEnd"/>
+      <w:r>
+        <w:t xml:space="preserve"> movie;</w:t>
+      </w:r>
+      <w:r>
+        <w:t xml:space="preserve"> </w:t>
+      </w:r>
+      <w:r>
+        <w:t>(director: $b, $m);</w:t>
+      </w:r>
+    </w:p>
+    <w:p>
+      <w:pPr>
+        <w:pStyle w:val="code"/>
+      </w:pPr>
+      <w:r>
+        <w:t xml:space="preserve">match </w:t>
+      </w:r>
+      <w:r>
+        <w:t>$d has name "Johnny Depp";</w:t>
+      </w:r>
+    </w:p>
+    <w:p>
+      <w:pPr>
+        <w:pStyle w:val="code"/>
+      </w:pPr>
+      <w:r>
+        <w:t xml:space="preserve"># </w:t>
+      </w:r>
+      <w:r>
+        <w:t xml:space="preserve">Insert a relation </w:t>
+      </w:r>
+    </w:p>
+    <w:p>
+      <w:pPr>
+        <w:pStyle w:val="code"/>
+      </w:pPr>
+      <w:r>
+        <w:t xml:space="preserve">insert (actor: $d, production-with-cast: $m) </w:t>
+      </w:r>
+      <w:proofErr w:type="spellStart"/>
+      <w:r>
+        <w:t>isa</w:t>
+      </w:r>
+      <w:proofErr w:type="spellEnd"/>
+      <w:r>
+        <w:t xml:space="preserve"> has-cast;</w:t>
+      </w:r>
+    </w:p>
+    <w:p/>
+    <w:p>
+      <w:pPr>
+        <w:spacing w:after="200" w:line="276" w:lineRule="auto"/>
+        <w:rPr>
+          <w:rFonts w:ascii="Courier New" w:eastAsiaTheme="majorEastAsia" w:hAnsi="Courier New" w:cs="Courier New"/>
+          <w:b/>
+          <w:bCs/>
+          <w:color w:val="00ECA2"/>
+          <w:sz w:val="26"/>
+          <w:szCs w:val="26"/>
+        </w:rPr>
+      </w:pPr>
+      <w:r>
+        <w:rPr>
+          <w:rFonts w:ascii="Courier New" w:hAnsi="Courier New" w:cs="Courier New"/>
+        </w:rPr>
+        <w:br w:type="page"/>
+      </w:r>
+    </w:p>
+    <w:p>
+      <w:pPr>
+        <w:pStyle w:val="Heading2"/>
+        <w:rPr>
+          <w:rFonts w:ascii="Courier New" w:hAnsi="Courier New" w:cs="Courier New"/>
+        </w:rPr>
+      </w:pPr>
+      <w:r>
+        <w:rPr>
+          <w:rFonts w:ascii="Courier New" w:hAnsi="Courier New" w:cs="Courier New"/>
+        </w:rPr>
         <w:lastRenderedPageBreak/>
-        <w:t>select $a;</w:t>
-      </w:r>
-    </w:p>
-    <w:p>
-      <w:pPr>
-        <w:pStyle w:val="code"/>
-      </w:pPr>
-      <w:r>
-        <w:t xml:space="preserve"># </w:t>
-      </w:r>
-      <w:r>
-        <w:t>De-duplicate the results of a query.</w:t>
-      </w:r>
-    </w:p>
-    <w:p>
-      <w:pPr>
-        <w:pStyle w:val="code"/>
-      </w:pPr>
-      <w:r>
-        <w:t>distinct;</w:t>
-      </w:r>
-    </w:p>
-    <w:p>
-      <w:pPr>
-        <w:pStyle w:val="code"/>
-      </w:pPr>
-    </w:p>
-    <w:p>
-      <w:pPr>
-        <w:pStyle w:val="code"/>
-      </w:pPr>
-      <w:r>
-        <w:t xml:space="preserve">match $x isa person, has name $n; </w:t>
-      </w:r>
-    </w:p>
-    <w:p>
-      <w:pPr>
-        <w:pStyle w:val="code"/>
-      </w:pPr>
-      <w:r>
-        <w:t># Order by variable [ asc | desc ]</w:t>
-      </w:r>
-    </w:p>
-    <w:p>
-      <w:pPr>
-        <w:pStyle w:val="code"/>
-      </w:pPr>
-      <w:r>
-        <w:t>order by $n desc;</w:t>
+        <w:t>delete</w:t>
+      </w:r>
+    </w:p>
+    <w:p>
+      <w:r>
+        <w:t>A delete query will delete the specified variable patterns for every result of the match query.</w:t>
+      </w:r>
+    </w:p>
+    <w:p>
+      <w:pPr>
+        <w:rPr>
+          <w:rFonts w:ascii="Courier New" w:hAnsi="Courier New" w:cs="Courier New"/>
+          <w:b/>
+        </w:rPr>
+      </w:pPr>
+    </w:p>
+    <w:p>
+      <w:pPr>
+        <w:rPr>
+          <w:rFonts w:ascii="Courier New" w:hAnsi="Courier New" w:cs="Courier New"/>
+          <w:b/>
+        </w:rPr>
+      </w:pPr>
+      <w:r>
+        <w:rPr>
+          <w:rFonts w:ascii="Courier New" w:hAnsi="Courier New" w:cs="Courier New"/>
+          <w:b/>
+        </w:rPr>
+        <w:t>match</w:t>
+      </w:r>
+      <w:r>
+        <w:rPr>
+          <w:rFonts w:ascii="Courier New" w:hAnsi="Courier New" w:cs="Courier New"/>
+          <w:b/>
+        </w:rPr>
+        <w:t xml:space="preserve"> delete [ </w:t>
+      </w:r>
+      <w:proofErr w:type="gramStart"/>
+      <w:r>
+        <w:rPr>
+          <w:rFonts w:ascii="Courier New" w:hAnsi="Courier New" w:cs="Courier New"/>
+          <w:b/>
+        </w:rPr>
+        <w:t>pattern ;</w:t>
+      </w:r>
+      <w:proofErr w:type="gramEnd"/>
+      <w:r>
+        <w:rPr>
+          <w:rFonts w:ascii="Courier New" w:hAnsi="Courier New" w:cs="Courier New"/>
+          <w:b/>
+        </w:rPr>
+        <w:t xml:space="preserve"> ... ]</w:t>
+      </w:r>
+    </w:p>
+    <w:p>
+      <w:pPr>
+        <w:pStyle w:val="code"/>
+      </w:pPr>
+      <w:r>
+        <w:t xml:space="preserve">match $x </w:t>
+      </w:r>
+      <w:proofErr w:type="spellStart"/>
+      <w:r>
+        <w:t>isa</w:t>
+      </w:r>
+      <w:proofErr w:type="spellEnd"/>
+      <w:r>
+        <w:t xml:space="preserve"> person;</w:t>
+      </w:r>
+      <w:r>
+        <w:t xml:space="preserve"> </w:t>
+      </w:r>
+      <w:r>
+        <w:t>delete $x;</w:t>
       </w:r>
     </w:p>
     <w:p>
       <w:pPr>
         <w:pStyle w:val="Heading2"/>
-        <w:rPr>
-          <w:rFonts w:ascii="Courier New" w:hAnsi="Courier New" w:cs="Courier New"/>
-        </w:rPr>
-      </w:pPr>
-      <w:r>
-        <w:rPr>
-          <w:rFonts w:ascii="Courier New" w:hAnsi="Courier New" w:cs="Courier New"/>
-        </w:rPr>
-        <w:t>ask</w:t>
-      </w:r>
-    </w:p>
-    <w:p>
-      <w:r>
-        <w:t xml:space="preserve">An </w:t>
-      </w:r>
-      <w:r>
-        <w:rPr>
-          <w:rFonts w:ascii="Courier New" w:hAnsi="Courier New" w:cs="Courier New"/>
-        </w:rPr>
-        <w:t>ask</w:t>
-      </w:r>
-      <w:r>
-        <w:t xml:space="preserve"> query will return whether the given match query has any results.</w:t>
-      </w:r>
-    </w:p>
-    <w:p>
-      <w:pPr>
-        <w:rPr>
-          <w:rFonts w:ascii="Courier New" w:hAnsi="Courier New" w:cs="Courier New"/>
-          <w:b/>
-        </w:rPr>
-      </w:pPr>
-    </w:p>
-    <w:p>
-      <w:pPr>
-        <w:rPr>
-          <w:rFonts w:ascii="Courier New" w:hAnsi="Courier New" w:cs="Courier New"/>
-          <w:b/>
-        </w:rPr>
-      </w:pPr>
-      <w:r>
-        <w:rPr>
-          <w:rFonts w:ascii="Courier New" w:hAnsi="Courier New" w:cs="Courier New"/>
-          <w:b/>
-        </w:rPr>
-        <w:t>[match] ask</w:t>
-      </w:r>
-    </w:p>
-    <w:p>
-      <w:pPr>
-        <w:pStyle w:val="code"/>
-      </w:pPr>
-      <w:r>
-        <w:t>match $x isa pe</w:t>
-      </w:r>
-      <w:r>
-        <w:t>rson, has name 'James Cameron';</w:t>
-      </w:r>
-      <w:r>
-        <w:t>(actor: $x);</w:t>
-      </w:r>
-    </w:p>
-    <w:p>
-      <w:pPr>
-        <w:pStyle w:val="code"/>
-      </w:pPr>
-      <w:r>
-        <w:t>ask;</w:t>
-      </w:r>
-    </w:p>
+      </w:pPr>
+      <w:r>
+        <w:t>P</w:t>
+      </w:r>
+      <w:r>
+        <w:t>attern</w:t>
+      </w:r>
+      <w:r>
+        <w:t xml:space="preserve"> M</w:t>
+      </w:r>
+      <w:r>
+        <w:t>atching</w:t>
+      </w:r>
+    </w:p>
+    <w:p>
+      <w:r>
+        <w:t>Match a variable</w:t>
+      </w:r>
+      <w:r>
+        <w:t>.</w:t>
+      </w:r>
+    </w:p>
+    <w:p>
+      <w:pPr>
+        <w:rPr>
+          <w:rFonts w:ascii="Courier New" w:hAnsi="Courier New" w:cs="Courier New"/>
+          <w:b/>
+        </w:rPr>
+      </w:pPr>
+    </w:p>
+    <w:p>
+      <w:pPr>
+        <w:rPr>
+          <w:rFonts w:ascii="Courier New" w:hAnsi="Courier New" w:cs="Courier New"/>
+          <w:b/>
+        </w:rPr>
+      </w:pPr>
+      <w:r>
+        <w:rPr>
+          <w:rFonts w:ascii="Courier New" w:hAnsi="Courier New" w:cs="Courier New"/>
+          <w:b/>
+        </w:rPr>
+        <w:t xml:space="preserve">identifier [ property, </w:t>
+      </w:r>
+      <w:proofErr w:type="gramStart"/>
+      <w:r>
+        <w:rPr>
+          <w:rFonts w:ascii="Courier New" w:hAnsi="Courier New" w:cs="Courier New"/>
+          <w:b/>
+        </w:rPr>
+        <w:t>... ]</w:t>
+      </w:r>
+      <w:proofErr w:type="gramEnd"/>
+    </w:p>
+    <w:p>
+      <w:pPr>
+        <w:pStyle w:val="code"/>
+      </w:pPr>
+      <w:r>
+        <w:t xml:space="preserve">match $x </w:t>
+      </w:r>
+      <w:proofErr w:type="spellStart"/>
+      <w:r>
+        <w:t>isa</w:t>
+      </w:r>
+      <w:proofErr w:type="spellEnd"/>
+      <w:r>
+        <w:t xml:space="preserve"> person, value "Guillermo del Toro";</w:t>
+      </w:r>
+    </w:p>
+    <w:p/>
+    <w:p>
+      <w:r>
+        <w:t>Match either the left or right pattern.</w:t>
+      </w:r>
+    </w:p>
+    <w:p>
+      <w:pPr>
+        <w:rPr>
+          <w:rFonts w:ascii="Courier New" w:hAnsi="Courier New" w:cs="Courier New"/>
+          <w:b/>
+        </w:rPr>
+      </w:pPr>
+    </w:p>
+    <w:p>
+      <w:pPr>
+        <w:rPr>
+          <w:rFonts w:ascii="Courier New" w:hAnsi="Courier New" w:cs="Courier New"/>
+          <w:b/>
+        </w:rPr>
+      </w:pPr>
+      <w:r>
+        <w:rPr>
+          <w:rFonts w:ascii="Courier New" w:hAnsi="Courier New" w:cs="Courier New"/>
+          <w:b/>
+        </w:rPr>
+        <w:t xml:space="preserve">pattern </w:t>
+      </w:r>
+      <w:r>
+        <w:rPr>
+          <w:rFonts w:ascii="Courier New" w:hAnsi="Courier New" w:cs="Courier New"/>
+          <w:b/>
+          <w:i/>
+        </w:rPr>
+        <w:t>or</w:t>
+      </w:r>
+      <w:r>
+        <w:rPr>
+          <w:rFonts w:ascii="Courier New" w:hAnsi="Courier New" w:cs="Courier New"/>
+          <w:b/>
+        </w:rPr>
+        <w:t xml:space="preserve"> pattern</w:t>
+      </w:r>
+    </w:p>
+    <w:p>
+      <w:pPr>
+        <w:pStyle w:val="code"/>
+      </w:pPr>
+      <w:r>
+        <w:t xml:space="preserve">match $x </w:t>
+      </w:r>
+      <w:proofErr w:type="spellStart"/>
+      <w:r>
+        <w:t>isa</w:t>
+      </w:r>
+      <w:proofErr w:type="spellEnd"/>
+      <w:r>
+        <w:t xml:space="preserve"> movie or $x </w:t>
+      </w:r>
+      <w:proofErr w:type="spellStart"/>
+      <w:r>
+        <w:t>isa</w:t>
+      </w:r>
+      <w:proofErr w:type="spellEnd"/>
+      <w:r>
+        <w:t xml:space="preserve"> person;</w:t>
+      </w:r>
+    </w:p>
+    <w:p/>
+    <w:p>
+      <w:r>
+        <w:t xml:space="preserve">Match either </w:t>
+      </w:r>
+      <w:r>
+        <w:t>pattern to the</w:t>
+      </w:r>
+      <w:r>
+        <w:t xml:space="preserve"> left</w:t>
+      </w:r>
+      <w:r>
+        <w:t xml:space="preserve"> of `</w:t>
+      </w:r>
+      <w:r>
+        <w:rPr>
+          <w:rFonts w:ascii="Courier New" w:hAnsi="Courier New" w:cs="Courier New"/>
+          <w:b/>
+        </w:rPr>
+        <w:t>or</w:t>
+      </w:r>
+      <w:r>
+        <w:t>`</w:t>
+      </w:r>
+      <w:r>
+        <w:t xml:space="preserve"> or all the </w:t>
+      </w:r>
+      <w:r>
+        <w:t xml:space="preserve">patterns to the </w:t>
+      </w:r>
+      <w:r>
+        <w:t>right.</w:t>
+      </w:r>
+    </w:p>
+    <w:p>
+      <w:pPr>
+        <w:rPr>
+          <w:rFonts w:ascii="Courier New" w:hAnsi="Courier New" w:cs="Courier New"/>
+          <w:b/>
+        </w:rPr>
+      </w:pPr>
+    </w:p>
+    <w:p>
+      <w:pPr>
+        <w:rPr>
+          <w:rFonts w:ascii="Courier New" w:hAnsi="Courier New" w:cs="Courier New"/>
+          <w:b/>
+        </w:rPr>
+      </w:pPr>
+      <w:proofErr w:type="gramStart"/>
+      <w:r>
+        <w:rPr>
+          <w:rFonts w:ascii="Courier New" w:hAnsi="Courier New" w:cs="Courier New"/>
+          <w:b/>
+        </w:rPr>
+        <w:t>{ [</w:t>
+      </w:r>
+      <w:proofErr w:type="gramEnd"/>
+      <w:r>
+        <w:rPr>
+          <w:rFonts w:ascii="Courier New" w:hAnsi="Courier New" w:cs="Courier New"/>
+          <w:b/>
+        </w:rPr>
+        <w:t xml:space="preserve"> pattern ; ... ] }</w:t>
+      </w:r>
+    </w:p>
+    <w:p>
+      <w:pPr>
+        <w:pStyle w:val="code"/>
+      </w:pPr>
+      <w:r>
+        <w:t xml:space="preserve">match $x </w:t>
+      </w:r>
+      <w:proofErr w:type="spellStart"/>
+      <w:r>
+        <w:t>isa</w:t>
+      </w:r>
+      <w:proofErr w:type="spellEnd"/>
+      <w:r>
+        <w:t xml:space="preserve"> person, has identifier $y; </w:t>
+      </w:r>
+    </w:p>
+    <w:p>
+      <w:pPr>
+        <w:pStyle w:val="code"/>
+      </w:pPr>
+      <w:r>
+        <w:t xml:space="preserve">{$y value contains "Elizabeth";} or </w:t>
+      </w:r>
+    </w:p>
+    <w:p>
+      <w:pPr>
+        <w:pStyle w:val="code"/>
+      </w:pPr>
+      <w:r>
+        <w:t>{$y value contains "Mary";};</w:t>
+      </w:r>
+    </w:p>
+    <w:p/>
     <w:p>
       <w:pPr>
         <w:pStyle w:val="Heading2"/>
-        <w:rPr>
-          <w:rFonts w:ascii="Courier New" w:hAnsi="Courier New" w:cs="Courier New"/>
-        </w:rPr>
-      </w:pPr>
-      <w:r>
-        <w:rPr>
-          <w:rFonts w:ascii="Courier New" w:hAnsi="Courier New" w:cs="Courier New"/>
-        </w:rPr>
-        <w:t>insert</w:t>
-      </w:r>
-    </w:p>
-    <w:p>
-      <w:r>
-        <w:t>An insert query will insert the specified variable patterns into the graph.</w:t>
-      </w:r>
-    </w:p>
-    <w:p>
-      <w:pPr>
-        <w:rPr>
-          <w:rFonts w:ascii="Courier New" w:hAnsi="Courier New" w:cs="Courier New"/>
-          <w:b/>
-        </w:rPr>
-      </w:pPr>
-    </w:p>
-    <w:p>
-      <w:pPr>
-        <w:rPr>
-          <w:rFonts w:ascii="Courier New" w:hAnsi="Courier New" w:cs="Courier New"/>
-          <w:b/>
-        </w:rPr>
-      </w:pPr>
-      <w:r>
-        <w:rPr>
-          <w:rFonts w:ascii="Courier New" w:hAnsi="Courier New" w:cs="Courier New"/>
-          <w:b/>
-        </w:rPr>
-        <w:t>insert [ pattern ; ... ]</w:t>
-      </w:r>
-    </w:p>
-    <w:p>
-      <w:pPr>
-        <w:pStyle w:val="code"/>
-      </w:pPr>
-      <w:r>
-        <w:t>insert isa movie, has title 'Finding Dory';</w:t>
+      </w:pPr>
+      <w:r>
+        <w:t>T</w:t>
+      </w:r>
+      <w:r>
+        <w:t>ype P</w:t>
+      </w:r>
+      <w:r>
+        <w:t>roperties</w:t>
+      </w:r>
+    </w:p>
+    <w:p>
+      <w:r>
+        <w:t>Specify the type of a concept.</w:t>
+      </w:r>
+    </w:p>
+    <w:p>
+      <w:pPr>
+        <w:rPr>
+          <w:rFonts w:ascii="Courier New" w:hAnsi="Courier New" w:cs="Courier New"/>
+          <w:b/>
+        </w:rPr>
+      </w:pPr>
+    </w:p>
+    <w:p>
+      <w:pPr>
+        <w:rPr>
+          <w:rFonts w:ascii="Courier New" w:hAnsi="Courier New" w:cs="Courier New"/>
+          <w:b/>
+        </w:rPr>
+      </w:pPr>
+      <w:proofErr w:type="spellStart"/>
+      <w:r>
+        <w:rPr>
+          <w:rFonts w:ascii="Courier New" w:hAnsi="Courier New" w:cs="Courier New"/>
+          <w:b/>
+        </w:rPr>
+        <w:t>isa</w:t>
+      </w:r>
+      <w:proofErr w:type="spellEnd"/>
+      <w:r>
+        <w:rPr>
+          <w:rFonts w:ascii="Courier New" w:hAnsi="Courier New" w:cs="Courier New"/>
+          <w:b/>
+        </w:rPr>
+        <w:t xml:space="preserve"> type</w:t>
+      </w:r>
+    </w:p>
+    <w:p>
+      <w:pPr>
+        <w:pStyle w:val="code"/>
+      </w:pPr>
+      <w:r>
+        <w:t xml:space="preserve">match $x </w:t>
+      </w:r>
+      <w:proofErr w:type="spellStart"/>
+      <w:r>
+        <w:t>isa</w:t>
+      </w:r>
+      <w:proofErr w:type="spellEnd"/>
+      <w:r>
+        <w:t xml:space="preserve"> </w:t>
+      </w:r>
+      <w:r>
+        <w:t>person</w:t>
+      </w:r>
+      <w:r>
+        <w:t>;</w:t>
       </w:r>
     </w:p>
     <w:p/>
     <w:p>
       <w:r>
-        <w:t>If a match query is provided, the query will insert the given variable patterns for every result of the match query.</w:t>
-      </w:r>
-    </w:p>
-    <w:p>
-      <w:pPr>
-        <w:pStyle w:val="code"/>
-      </w:pPr>
-      <w:r>
-        <w:t>match</w:t>
+        <w:t>Match concepts and their types.</w:t>
+      </w:r>
+    </w:p>
+    <w:p>
+      <w:pPr>
+        <w:pStyle w:val="code"/>
+      </w:pPr>
+      <w:r>
+        <w:t xml:space="preserve">match $x </w:t>
+      </w:r>
+      <w:proofErr w:type="spellStart"/>
+      <w:r>
+        <w:t>isa</w:t>
+      </w:r>
+      <w:proofErr w:type="spellEnd"/>
+      <w:r>
+        <w:t xml:space="preserve"> $y;</w:t>
+      </w:r>
+    </w:p>
+    <w:p/>
+    <w:p>
+      <w:r>
+        <w:t>Match the concept with a particular ID.</w:t>
+      </w:r>
+    </w:p>
+    <w:p>
+      <w:pPr>
+        <w:rPr>
+          <w:rFonts w:ascii="Courier New" w:hAnsi="Courier New" w:cs="Courier New"/>
+          <w:b/>
+        </w:rPr>
+      </w:pPr>
+    </w:p>
+    <w:p>
+      <w:pPr>
+        <w:rPr>
+          <w:rFonts w:ascii="Courier New" w:hAnsi="Courier New" w:cs="Courier New"/>
+          <w:b/>
+        </w:rPr>
+      </w:pPr>
+      <w:r>
+        <w:rPr>
+          <w:rFonts w:ascii="Courier New" w:hAnsi="Courier New" w:cs="Courier New"/>
+          <w:b/>
+        </w:rPr>
+        <w:t>id {string}</w:t>
+      </w:r>
+    </w:p>
+    <w:p>
+      <w:pPr>
+        <w:pStyle w:val="code"/>
+      </w:pPr>
+      <w:r>
+        <w:t>match $x id '12345';</w:t>
+      </w:r>
+    </w:p>
+    <w:p/>
+    <w:p>
+      <w:r>
+        <w:t>Match concepts with a value that contains the given string.</w:t>
+      </w:r>
+    </w:p>
+    <w:p>
+      <w:pPr>
+        <w:rPr>
+          <w:rFonts w:ascii="Courier New" w:hAnsi="Courier New" w:cs="Courier New"/>
+          <w:b/>
+        </w:rPr>
+      </w:pPr>
+    </w:p>
+    <w:p>
+      <w:pPr>
+        <w:rPr>
+          <w:rFonts w:ascii="Courier New" w:hAnsi="Courier New" w:cs="Courier New"/>
+          <w:b/>
+        </w:rPr>
+      </w:pPr>
+      <w:r>
+        <w:rPr>
+          <w:rFonts w:ascii="Courier New" w:hAnsi="Courier New" w:cs="Courier New"/>
+          <w:b/>
+        </w:rPr>
+        <w:t>value [=</w:t>
+      </w:r>
+      <w:proofErr w:type="gramStart"/>
+      <w:r>
+        <w:rPr>
+          <w:rFonts w:ascii="Courier New" w:hAnsi="Courier New" w:cs="Courier New"/>
+        </w:rPr>
+        <w:t>|</w:t>
+      </w:r>
+      <w:r>
+        <w:rPr>
+          <w:rFonts w:ascii="Courier New" w:hAnsi="Courier New" w:cs="Courier New"/>
+          <w:b/>
+        </w:rPr>
+        <w:t>!=</w:t>
+      </w:r>
+      <w:proofErr w:type="gramEnd"/>
+      <w:r>
+        <w:rPr>
+          <w:rFonts w:ascii="Courier New" w:hAnsi="Courier New" w:cs="Courier New"/>
+        </w:rPr>
+        <w:t>|</w:t>
+      </w:r>
+      <w:r>
+        <w:rPr>
+          <w:rFonts w:ascii="Courier New" w:hAnsi="Courier New" w:cs="Courier New"/>
+          <w:b/>
+        </w:rPr>
+        <w:t>&lt;</w:t>
+      </w:r>
+      <w:r>
+        <w:rPr>
+          <w:rFonts w:ascii="Courier New" w:hAnsi="Courier New" w:cs="Courier New"/>
+        </w:rPr>
+        <w:t>|</w:t>
+      </w:r>
+      <w:r>
+        <w:rPr>
+          <w:rFonts w:ascii="Courier New" w:hAnsi="Courier New" w:cs="Courier New"/>
+          <w:b/>
+        </w:rPr>
+        <w:t>&lt;=</w:t>
+      </w:r>
+      <w:r>
+        <w:rPr>
+          <w:rFonts w:ascii="Courier New" w:hAnsi="Courier New" w:cs="Courier New"/>
+        </w:rPr>
+        <w:t>|</w:t>
+      </w:r>
+      <w:r>
+        <w:rPr>
+          <w:rFonts w:ascii="Courier New" w:hAnsi="Courier New" w:cs="Courier New"/>
+          <w:b/>
+        </w:rPr>
+        <w:t>&gt;=</w:t>
+      </w:r>
+      <w:r>
+        <w:rPr>
+          <w:rFonts w:ascii="Courier New" w:hAnsi="Courier New" w:cs="Courier New"/>
+        </w:rPr>
+        <w:t>|</w:t>
+      </w:r>
+      <w:r>
+        <w:rPr>
+          <w:rFonts w:ascii="Courier New" w:hAnsi="Courier New" w:cs="Courier New"/>
+          <w:b/>
+        </w:rPr>
+        <w:t>&gt;</w:t>
+      </w:r>
+      <w:r>
+        <w:rPr>
+          <w:rFonts w:ascii="Courier New" w:hAnsi="Courier New" w:cs="Courier New"/>
+        </w:rPr>
+        <w:t>|</w:t>
+      </w:r>
+      <w:r>
+        <w:rPr>
+          <w:rFonts w:ascii="Courier New" w:hAnsi="Courier New" w:cs="Courier New"/>
+          <w:b/>
+        </w:rPr>
+        <w:t>contains</w:t>
+      </w:r>
+      <w:r>
+        <w:rPr>
+          <w:rFonts w:ascii="Courier New" w:hAnsi="Courier New" w:cs="Courier New"/>
+          <w:b/>
+        </w:rPr>
+        <w:t>] {value}</w:t>
+      </w:r>
+    </w:p>
+    <w:p>
+      <w:pPr>
+        <w:pStyle w:val="code"/>
+      </w:pPr>
+      <w:r>
+        <w:t>match $m value contains "</w:t>
+      </w:r>
+      <w:r>
+        <w:t>William Titus, Jr</w:t>
+      </w:r>
+      <w:r>
+        <w:t>";</w:t>
+      </w:r>
+    </w:p>
+    <w:p/>
+    <w:p>
+      <w:r>
+        <w:t>Match concepts with a resource matching a predicate.</w:t>
+      </w:r>
+    </w:p>
+    <w:p>
+      <w:pPr>
+        <w:rPr>
+          <w:rFonts w:ascii="Courier New" w:hAnsi="Courier New" w:cs="Courier New"/>
+          <w:b/>
+        </w:rPr>
+      </w:pPr>
+    </w:p>
+    <w:p>
+      <w:pPr>
+        <w:rPr>
+          <w:rFonts w:ascii="Courier New" w:hAnsi="Courier New" w:cs="Courier New"/>
+          <w:b/>
+        </w:rPr>
+      </w:pPr>
+      <w:r>
+        <w:rPr>
+          <w:rFonts w:ascii="Courier New" w:hAnsi="Courier New" w:cs="Courier New"/>
+          <w:b/>
+        </w:rPr>
+        <w:t>has resource [=</w:t>
+      </w:r>
+      <w:proofErr w:type="gramStart"/>
+      <w:r>
+        <w:rPr>
+          <w:rFonts w:ascii="Courier New" w:hAnsi="Courier New" w:cs="Courier New"/>
+        </w:rPr>
+        <w:t>|</w:t>
+      </w:r>
+      <w:r>
+        <w:rPr>
+          <w:rFonts w:ascii="Courier New" w:hAnsi="Courier New" w:cs="Courier New"/>
+          <w:b/>
+        </w:rPr>
+        <w:t>!=</w:t>
+      </w:r>
+      <w:proofErr w:type="gramEnd"/>
+      <w:r>
+        <w:rPr>
+          <w:rFonts w:ascii="Courier New" w:hAnsi="Courier New" w:cs="Courier New"/>
+        </w:rPr>
+        <w:t>|</w:t>
+      </w:r>
+      <w:r>
+        <w:rPr>
+          <w:rFonts w:ascii="Courier New" w:hAnsi="Courier New" w:cs="Courier New"/>
+          <w:b/>
+        </w:rPr>
+        <w:t>&lt;</w:t>
+      </w:r>
+      <w:r>
+        <w:rPr>
+          <w:rFonts w:ascii="Courier New" w:hAnsi="Courier New" w:cs="Courier New"/>
+        </w:rPr>
+        <w:t>|</w:t>
+      </w:r>
+      <w:r>
+        <w:rPr>
+          <w:rFonts w:ascii="Courier New" w:hAnsi="Courier New" w:cs="Courier New"/>
+          <w:b/>
+        </w:rPr>
+        <w:t>&lt;=</w:t>
+      </w:r>
+      <w:r>
+        <w:rPr>
+          <w:rFonts w:ascii="Courier New" w:hAnsi="Courier New" w:cs="Courier New"/>
+        </w:rPr>
+        <w:t>|</w:t>
+      </w:r>
+      <w:r>
+        <w:rPr>
+          <w:rFonts w:ascii="Courier New" w:hAnsi="Courier New" w:cs="Courier New"/>
+          <w:b/>
+        </w:rPr>
+        <w:t>&gt;=</w:t>
+      </w:r>
+      <w:r>
+        <w:rPr>
+          <w:rFonts w:ascii="Courier New" w:hAnsi="Courier New" w:cs="Courier New"/>
+        </w:rPr>
+        <w:t>|</w:t>
+      </w:r>
+      <w:r>
+        <w:rPr>
+          <w:rFonts w:ascii="Courier New" w:hAnsi="Courier New" w:cs="Courier New"/>
+          <w:b/>
+        </w:rPr>
+        <w:t>&gt;</w:t>
+      </w:r>
+      <w:r>
+        <w:rPr>
+          <w:rFonts w:ascii="Courier New" w:hAnsi="Courier New" w:cs="Courier New"/>
+        </w:rPr>
+        <w:t>|</w:t>
+      </w:r>
+      <w:r>
+        <w:rPr>
+          <w:rFonts w:ascii="Courier New" w:hAnsi="Courier New" w:cs="Courier New"/>
+          <w:b/>
+        </w:rPr>
+        <w:t>contains</w:t>
+      </w:r>
+      <w:r>
+        <w:rPr>
+          <w:rFonts w:ascii="Courier New" w:hAnsi="Courier New" w:cs="Courier New"/>
+          <w:b/>
+        </w:rPr>
+        <w:t>] {value}</w:t>
+      </w:r>
+    </w:p>
+    <w:p>
+      <w:pPr>
+        <w:pStyle w:val="code"/>
+      </w:pPr>
+      <w:r>
+        <w:t>match $</w:t>
+      </w:r>
+      <w:r>
+        <w:t>p</w:t>
       </w:r>
       <w:r>
         <w:t xml:space="preserve"> </w:t>
       </w:r>
-      <w:r>
-        <w:t>$burton has name "Tim Burton";</w:t>
-      </w:r>
-    </w:p>
-    <w:p>
-      <w:pPr>
-        <w:pStyle w:val="code"/>
-      </w:pPr>
-      <w:r>
-        <w:t>$m isa movie;</w:t>
-      </w:r>
+      <w:proofErr w:type="spellStart"/>
+      <w:r>
+        <w:t>isa</w:t>
+      </w:r>
+      <w:proofErr w:type="spellEnd"/>
       <w:r>
         <w:t xml:space="preserve"> </w:t>
       </w:r>
       <w:r>
-        <w:t>(director: $burton, $m);</w:t>
-      </w:r>
-    </w:p>
-    <w:p>
-      <w:pPr>
-        <w:pStyle w:val="code"/>
-      </w:pPr>
-      <w:r>
-        <w:t>$depp has name "Johnny Depp";</w:t>
-      </w:r>
-    </w:p>
-    <w:p>
-      <w:pPr>
-        <w:pStyle w:val="code"/>
-      </w:pPr>
-      <w:r>
-        <w:t xml:space="preserve"># </w:t>
-      </w:r>
-      <w:r>
-        <w:t xml:space="preserve">Insert a relation for every </w:t>
-      </w:r>
-    </w:p>
-    <w:p>
-      <w:pPr>
-        <w:pStyle w:val="code"/>
-      </w:pPr>
-      <w:r>
-        <w:t>insert (actor: $depp, production-with-cast: $m) isa has-cast;</w:t>
-      </w:r>
-    </w:p>
-    <w:p>
-      <w:pPr>
-        <w:pStyle w:val="Heading2"/>
-        <w:rPr>
-          <w:rFonts w:ascii="Courier New" w:hAnsi="Courier New" w:cs="Courier New"/>
-        </w:rPr>
-      </w:pPr>
-      <w:r>
-        <w:rPr>
-          <w:rFonts w:ascii="Courier New" w:hAnsi="Courier New" w:cs="Courier New"/>
-        </w:rPr>
-        <w:t>delete</w:t>
-      </w:r>
-    </w:p>
-    <w:p>
-      <w:r>
-        <w:t>A delete query will delete the specified variable patterns for every result of the match query.</w:t>
-      </w:r>
-    </w:p>
-    <w:p>
-      <w:pPr>
-        <w:rPr>
-          <w:rFonts w:ascii="Courier New" w:hAnsi="Courier New" w:cs="Courier New"/>
-          <w:b/>
-        </w:rPr>
-      </w:pPr>
-    </w:p>
-    <w:p>
-      <w:pPr>
-        <w:rPr>
-          <w:rFonts w:ascii="Courier New" w:hAnsi="Courier New" w:cs="Courier New"/>
-          <w:b/>
-        </w:rPr>
-      </w:pPr>
-      <w:r>
-        <w:rPr>
-          <w:rFonts w:ascii="Courier New" w:hAnsi="Courier New" w:cs="Courier New"/>
-          <w:b/>
-        </w:rPr>
-        <w:lastRenderedPageBreak/>
-        <w:t>match</w:t>
-      </w:r>
-      <w:r>
-        <w:rPr>
-          <w:rFonts w:ascii="Courier New" w:hAnsi="Courier New" w:cs="Courier New"/>
-          <w:b/>
-        </w:rPr>
-        <w:t xml:space="preserve"> delete [ pattern ; ... ]</w:t>
-      </w:r>
-    </w:p>
-    <w:p>
-      <w:pPr>
-        <w:pStyle w:val="code"/>
-      </w:pPr>
-      <w:r>
-        <w:t>match $x isa person;</w:t>
-      </w:r>
-      <w:r>
-        <w:t xml:space="preserve"> </w:t>
-      </w:r>
-      <w:r>
-        <w:t>delete $x;</w:t>
-      </w:r>
-    </w:p>
-    <w:p>
-      <w:pPr>
-        <w:pStyle w:val="Heading2"/>
-      </w:pPr>
-      <w:r>
-        <w:t>P</w:t>
-      </w:r>
-      <w:r>
-        <w:t>attern</w:t>
-      </w:r>
-      <w:r>
-        <w:t xml:space="preserve"> M</w:t>
-      </w:r>
-      <w:r>
-        <w:t>atching</w:t>
-      </w:r>
-    </w:p>
-    <w:p>
-      <w:r>
-        <w:t>Match a variable</w:t>
-      </w:r>
-      <w:r>
-        <w:t>.</w:t>
-      </w:r>
-    </w:p>
-    <w:p>
-      <w:pPr>
-        <w:rPr>
-          <w:rFonts w:ascii="Courier New" w:hAnsi="Courier New" w:cs="Courier New"/>
-          <w:b/>
-        </w:rPr>
-      </w:pPr>
-    </w:p>
-    <w:p>
-      <w:pPr>
-        <w:rPr>
-          <w:rFonts w:ascii="Courier New" w:hAnsi="Courier New" w:cs="Courier New"/>
-          <w:b/>
-        </w:rPr>
-      </w:pPr>
-      <w:r>
-        <w:rPr>
-          <w:rFonts w:ascii="Courier New" w:hAnsi="Courier New" w:cs="Courier New"/>
-          <w:b/>
-        </w:rPr>
-        <w:t>identifier [ property, ... ]</w:t>
-      </w:r>
-    </w:p>
-    <w:p>
-      <w:pPr>
-        <w:pStyle w:val="code"/>
-      </w:pPr>
-      <w:r>
-        <w:t>match $x isa person, value "Guillermo del Toro";</w:t>
-      </w:r>
-    </w:p>
-    <w:p/>
-    <w:p>
-      <w:r>
-        <w:t>Match either the left or right pattern.</w:t>
-      </w:r>
-    </w:p>
-    <w:p>
-      <w:pPr>
-        <w:rPr>
-          <w:rFonts w:ascii="Courier New" w:hAnsi="Courier New" w:cs="Courier New"/>
-          <w:b/>
-        </w:rPr>
-      </w:pPr>
-    </w:p>
-    <w:p>
-      <w:pPr>
-        <w:rPr>
-          <w:rFonts w:ascii="Courier New" w:hAnsi="Courier New" w:cs="Courier New"/>
-          <w:b/>
-        </w:rPr>
-      </w:pPr>
-      <w:r>
-        <w:rPr>
-          <w:rFonts w:ascii="Courier New" w:hAnsi="Courier New" w:cs="Courier New"/>
-          <w:b/>
-        </w:rPr>
-        <w:t xml:space="preserve">pattern </w:t>
-      </w:r>
-      <w:r>
-        <w:rPr>
-          <w:rFonts w:ascii="Courier New" w:hAnsi="Courier New" w:cs="Courier New"/>
-          <w:b/>
-          <w:i/>
-        </w:rPr>
-        <w:t>or</w:t>
-      </w:r>
-      <w:r>
-        <w:rPr>
-          <w:rFonts w:ascii="Courier New" w:hAnsi="Courier New" w:cs="Courier New"/>
-          <w:b/>
-        </w:rPr>
-        <w:t xml:space="preserve"> pattern</w:t>
-      </w:r>
-    </w:p>
-    <w:p>
-      <w:pPr>
-        <w:pStyle w:val="code"/>
-      </w:pPr>
-      <w:r>
-        <w:t>match $x isa movie or $x isa person;</w:t>
-      </w:r>
-    </w:p>
-    <w:p/>
-    <w:p>
-      <w:r>
-        <w:t>Match either the left pattern or all the right patterns.</w:t>
-      </w:r>
-    </w:p>
-    <w:p>
-      <w:pPr>
-        <w:rPr>
-          <w:rFonts w:ascii="Courier New" w:hAnsi="Courier New" w:cs="Courier New"/>
-          <w:b/>
-        </w:rPr>
-      </w:pPr>
-    </w:p>
-    <w:p>
-      <w:pPr>
-        <w:rPr>
-          <w:rFonts w:ascii="Courier New" w:hAnsi="Courier New" w:cs="Courier New"/>
-          <w:b/>
-        </w:rPr>
-      </w:pPr>
-      <w:r>
-        <w:rPr>
-          <w:rFonts w:ascii="Courier New" w:hAnsi="Courier New" w:cs="Courier New"/>
-          <w:b/>
-        </w:rPr>
-        <w:t>{ [ pattern ; ... ] }</w:t>
-      </w:r>
-    </w:p>
-    <w:p>
-      <w:pPr>
-        <w:pStyle w:val="code"/>
-      </w:pPr>
-      <w:r>
-        <w:t>match $x isa movie or { (actor: $x, $y); $y has name 'The Martian'; };</w:t>
-      </w:r>
-    </w:p>
-    <w:p>
-      <w:pPr>
-        <w:pStyle w:val="Heading2"/>
-      </w:pPr>
-      <w:r>
-        <w:t>T</w:t>
-      </w:r>
-      <w:r>
-        <w:t>ype P</w:t>
-      </w:r>
-      <w:r>
-        <w:t>roperties</w:t>
-      </w:r>
-    </w:p>
-    <w:p>
-      <w:r>
-        <w:t>Specify the type of a concept.</w:t>
-      </w:r>
-    </w:p>
-    <w:p>
-      <w:pPr>
-        <w:rPr>
-          <w:rFonts w:ascii="Courier New" w:hAnsi="Courier New" w:cs="Courier New"/>
-          <w:b/>
-        </w:rPr>
-      </w:pPr>
-    </w:p>
-    <w:p>
-      <w:pPr>
-        <w:rPr>
-          <w:rFonts w:ascii="Courier New" w:hAnsi="Courier New" w:cs="Courier New"/>
-          <w:b/>
-        </w:rPr>
-      </w:pPr>
-      <w:r>
-        <w:rPr>
-          <w:rFonts w:ascii="Courier New" w:hAnsi="Courier New" w:cs="Courier New"/>
-          <w:b/>
-        </w:rPr>
-        <w:t>isa type</w:t>
-      </w:r>
-    </w:p>
-    <w:p>
-      <w:pPr>
-        <w:pStyle w:val="code"/>
-      </w:pPr>
-      <w:r>
-        <w:t>match $x isa movie;</w:t>
-      </w:r>
-    </w:p>
-    <w:p/>
-    <w:p>
-      <w:r>
-        <w:t>Match concepts and their types.</w:t>
-      </w:r>
-    </w:p>
-    <w:p>
-      <w:pPr>
-        <w:pStyle w:val="code"/>
-      </w:pPr>
-      <w:r>
-        <w:t>match $x isa $y;</w:t>
-      </w:r>
-    </w:p>
-    <w:p/>
-    <w:p>
-      <w:r>
-        <w:t>Match the concept with a particular ID.</w:t>
-      </w:r>
-    </w:p>
-    <w:p>
-      <w:pPr>
-        <w:rPr>
-          <w:rFonts w:ascii="Courier New" w:hAnsi="Courier New" w:cs="Courier New"/>
-          <w:b/>
-        </w:rPr>
-      </w:pPr>
-    </w:p>
-    <w:p>
-      <w:pPr>
-        <w:rPr>
-          <w:rFonts w:ascii="Courier New" w:hAnsi="Courier New" w:cs="Courier New"/>
-          <w:b/>
-        </w:rPr>
-      </w:pPr>
-      <w:r>
-        <w:rPr>
-          <w:rFonts w:ascii="Courier New" w:hAnsi="Courier New" w:cs="Courier New"/>
-          <w:b/>
-        </w:rPr>
-        <w:t>id {string}</w:t>
-      </w:r>
-    </w:p>
-    <w:p>
-      <w:pPr>
-        <w:pStyle w:val="code"/>
-      </w:pPr>
-      <w:r>
-        <w:t>match $x id '12345';</w:t>
-      </w:r>
-    </w:p>
-    <w:p/>
-    <w:p>
-      <w:r>
-        <w:t>Match concepts with a value that contains the given string.</w:t>
-      </w:r>
-    </w:p>
-    <w:p>
-      <w:pPr>
-        <w:rPr>
-          <w:rFonts w:ascii="Courier New" w:hAnsi="Courier New" w:cs="Courier New"/>
-          <w:b/>
-        </w:rPr>
-      </w:pPr>
-    </w:p>
-    <w:p>
-      <w:pPr>
-        <w:rPr>
-          <w:rFonts w:ascii="Courier New" w:hAnsi="Courier New" w:cs="Courier New"/>
-          <w:b/>
-        </w:rPr>
-      </w:pPr>
-      <w:r>
-        <w:rPr>
-          <w:rFonts w:ascii="Courier New" w:hAnsi="Courier New" w:cs="Courier New"/>
-          <w:b/>
-        </w:rPr>
-        <w:t>value [ = | != | &lt; | &lt;= | &gt;= | &gt; | contains ] {value}</w:t>
-      </w:r>
-    </w:p>
-    <w:p>
-      <w:pPr>
-        <w:pStyle w:val="code"/>
-      </w:pPr>
-      <w:r>
-        <w:t>match $m value contains "The Lord of the Rings";</w:t>
-      </w:r>
-    </w:p>
-    <w:p/>
-    <w:p>
-      <w:r>
-        <w:t>Match concepts with a resource matching a predicate.</w:t>
-      </w:r>
-    </w:p>
-    <w:p>
-      <w:pPr>
-        <w:rPr>
-          <w:rFonts w:ascii="Courier New" w:hAnsi="Courier New" w:cs="Courier New"/>
-          <w:b/>
-        </w:rPr>
-      </w:pPr>
-    </w:p>
-    <w:p>
-      <w:pPr>
-        <w:rPr>
-          <w:rFonts w:ascii="Courier New" w:hAnsi="Courier New" w:cs="Courier New"/>
-          <w:b/>
-        </w:rPr>
-      </w:pPr>
-      <w:r>
-        <w:rPr>
-          <w:rFonts w:ascii="Courier New" w:hAnsi="Courier New" w:cs="Courier New"/>
-          <w:b/>
-        </w:rPr>
-        <w:t>has resource [ = | != | &lt; | &lt;= | &gt;= | &gt; | contains ] {value}</w:t>
-      </w:r>
-    </w:p>
-    <w:p>
-      <w:pPr>
-        <w:pStyle w:val="code"/>
-      </w:pPr>
-      <w:r>
-        <w:t>match $m isa movie, has runtime &gt; 180;</w:t>
-      </w:r>
-    </w:p>
-    <w:p>
-      <w:pPr>
-        <w:pStyle w:val="code"/>
-      </w:pPr>
-      <w:r>
-        <w:t>match (director: $p, $m);</w:t>
-      </w:r>
-    </w:p>
-    <w:p/>
-    <w:p>
-      <w:r>
-        <w:t>Match concepts in a ternary relation.</w:t>
-      </w:r>
-    </w:p>
-    <w:p/>
-    <w:p>
-      <w:pPr>
-        <w:pStyle w:val="code"/>
-      </w:pPr>
-      <w:r>
-        <w:t>match (actor: $p, character-being-played: $c, production-with-cast: $m);</w:t>
+        <w:t>person</w:t>
+      </w:r>
+      <w:r>
+        <w:t xml:space="preserve">, has </w:t>
+      </w:r>
+      <w:r>
+        <w:t xml:space="preserve">age &gt; </w:t>
+      </w:r>
+      <w:r>
+        <w:t>80;</w:t>
       </w:r>
     </w:p>
     <w:p/>
@@ -948,10 +1619,13 @@
         <w:jc w:val="center"/>
       </w:pPr>
       <w:r>
+        <w:rPr>
+          <w:noProof/>
+        </w:rPr>
         <w:drawing>
-          <wp:inline distT="0" distB="0" distL="0" distR="0" wp14:anchorId="7164ED73" wp14:editId="4586FBA8">
-            <wp:extent cx="993662" cy="980440"/>
-            <wp:effectExtent l="0" t="0" r="0" b="10160"/>
+          <wp:inline distT="0" distB="0" distL="0" distR="0" wp14:anchorId="7164ED73" wp14:editId="4DB536D9">
+            <wp:extent cx="859279" cy="847845"/>
+            <wp:effectExtent l="0" t="0" r="4445" b="0"/>
             <wp:docPr id="1" name="Picture 1"/>
             <wp:cNvGraphicFramePr>
               <a:graphicFrameLocks xmlns:a="http://schemas.openxmlformats.org/drawingml/2006/main" noChangeAspect="1"/>
@@ -964,7 +1638,7 @@
                     <pic:cNvPicPr/>
                   </pic:nvPicPr>
                   <pic:blipFill>
-                    <a:blip r:embed="rId4"/>
+                    <a:blip r:embed="rId5"/>
                     <a:stretch>
                       <a:fillRect/>
                     </a:stretch>
@@ -972,7 +1646,7 @@
                   <pic:spPr>
                     <a:xfrm>
                       <a:off x="0" y="0"/>
-                      <a:ext cx="1004244" cy="990881"/>
+                      <a:ext cx="877199" cy="865526"/>
                     </a:xfrm>
                     <a:prstGeom prst="rect">
                       <a:avLst/>
@@ -987,16 +1661,9 @@
     </w:p>
     <w:p/>
     <w:p>
-      <w:bookmarkStart w:id="0" w:name="_GoBack"/>
-      <w:bookmarkEnd w:id="0"/>
       <w:r>
         <w:t xml:space="preserve">Don’t forget to sign up for our regular newsletter and register on Slack for up-to-the-minute announcements about GRAKN.AI. </w:t>
       </w:r>
-    </w:p>
-    <w:p>
-      <w:pPr>
-        <w:jc w:val="center"/>
-      </w:pPr>
     </w:p>
     <w:sectPr>
       <w:pgSz w:w="16840" w:h="11900" w:orient="landscape"/>
@@ -1632,7 +2299,6 @@
   <w:style w:type="character" w:default="1" w:styleId="DefaultParagraphFont">
     <w:name w:val="Default Paragraph Font"/>
     <w:uiPriority w:val="1"/>
-    <w:semiHidden/>
     <w:unhideWhenUsed/>
   </w:style>
   <w:style w:type="table" w:default="1" w:styleId="TableNormal">
@@ -2112,7 +2778,6 @@
     <w:name w:val="code"/>
     <w:basedOn w:val="Normal"/>
     <w:next w:val="Normal"/>
-    <w:autoRedefine/>
     <w:qFormat/>
     <w:rsid w:val="007913BB"/>
     <w:pPr>

</xml_diff>